<commit_message>
Resolving the Router Link Issue
</commit_message>
<xml_diff>
--- a/miniStore.docx
+++ b/miniStore.docx
@@ -169,10 +169,8 @@
         </w:rPr>
         <w:t>AuthGuard</w:t>
       </w:r>
-      <w:bookmarkStart w:id="0" w:name="_GoBack"/>
       <w:proofErr w:type="spellEnd"/>
     </w:p>
-    <w:bookmarkEnd w:id="0"/>
     <w:p>
       <w:pPr>
         <w:spacing w:after="0" w:line="240" w:lineRule="auto"/>
@@ -795,6 +793,159 @@
         </w:rPr>
         <w:t>?</w:t>
       </w:r>
+    </w:p>
+    <w:p>
+      <w:pPr>
+        <w:spacing w:before="100" w:beforeAutospacing="1" w:after="100" w:afterAutospacing="1" w:line="240" w:lineRule="auto"/>
+        <w:rPr>
+          <w:rFonts w:ascii="Times New Roman" w:eastAsia="Times New Roman" w:hAnsi="Times New Roman" w:cs="Times New Roman"/>
+          <w:sz w:val="24"/>
+          <w:szCs w:val="24"/>
+        </w:rPr>
+      </w:pPr>
+    </w:p>
+    <w:p>
+      <w:pPr>
+        <w:spacing w:before="100" w:beforeAutospacing="1" w:after="100" w:afterAutospacing="1" w:line="240" w:lineRule="auto"/>
+        <w:rPr>
+          <w:rFonts w:ascii="Times New Roman" w:eastAsia="Times New Roman" w:hAnsi="Times New Roman" w:cs="Times New Roman"/>
+          <w:sz w:val="24"/>
+          <w:szCs w:val="24"/>
+        </w:rPr>
+      </w:pPr>
+    </w:p>
+    <w:p>
+      <w:pPr>
+        <w:spacing w:before="100" w:beforeAutospacing="1" w:after="100" w:afterAutospacing="1" w:line="240" w:lineRule="auto"/>
+        <w:rPr>
+          <w:rFonts w:ascii="Times New Roman" w:eastAsia="Times New Roman" w:hAnsi="Times New Roman" w:cs="Times New Roman"/>
+          <w:sz w:val="24"/>
+          <w:szCs w:val="24"/>
+        </w:rPr>
+      </w:pPr>
+      <w:r>
+        <w:rPr>
+          <w:rFonts w:ascii="Times New Roman" w:eastAsia="Times New Roman" w:hAnsi="Times New Roman" w:cs="Times New Roman"/>
+          <w:sz w:val="24"/>
+          <w:szCs w:val="24"/>
+        </w:rPr>
+        <w:lastRenderedPageBreak/>
+        <w:t xml:space="preserve">Task </w:t>
+      </w:r>
+      <w:proofErr w:type="gramStart"/>
+      <w:r>
+        <w:rPr>
+          <w:rFonts w:ascii="Times New Roman" w:eastAsia="Times New Roman" w:hAnsi="Times New Roman" w:cs="Times New Roman"/>
+          <w:sz w:val="24"/>
+          <w:szCs w:val="24"/>
+        </w:rPr>
+        <w:t>1 :</w:t>
+      </w:r>
+      <w:proofErr w:type="gramEnd"/>
+      <w:r>
+        <w:rPr>
+          <w:rFonts w:ascii="Times New Roman" w:eastAsia="Times New Roman" w:hAnsi="Times New Roman" w:cs="Times New Roman"/>
+          <w:sz w:val="24"/>
+          <w:szCs w:val="24"/>
+        </w:rPr>
+        <w:t xml:space="preserve"> Add a Logo to the </w:t>
+      </w:r>
+      <w:proofErr w:type="spellStart"/>
+      <w:r>
+        <w:rPr>
+          <w:rFonts w:ascii="Times New Roman" w:eastAsia="Times New Roman" w:hAnsi="Times New Roman" w:cs="Times New Roman"/>
+          <w:sz w:val="24"/>
+          <w:szCs w:val="24"/>
+        </w:rPr>
+        <w:t>ministore</w:t>
+      </w:r>
+      <w:proofErr w:type="spellEnd"/>
+      <w:r>
+        <w:rPr>
+          <w:rFonts w:ascii="Times New Roman" w:eastAsia="Times New Roman" w:hAnsi="Times New Roman" w:cs="Times New Roman"/>
+          <w:sz w:val="24"/>
+          <w:szCs w:val="24"/>
+        </w:rPr>
+        <w:t xml:space="preserve"> the location is going to be following path</w:t>
+      </w:r>
+    </w:p>
+    <w:p>
+      <w:pPr>
+        <w:spacing w:before="100" w:beforeAutospacing="1" w:after="100" w:afterAutospacing="1" w:line="240" w:lineRule="auto"/>
+        <w:rPr>
+          <w:rFonts w:ascii="Times New Roman" w:eastAsia="Times New Roman" w:hAnsi="Times New Roman" w:cs="Times New Roman"/>
+          <w:sz w:val="24"/>
+          <w:szCs w:val="24"/>
+        </w:rPr>
+      </w:pPr>
+      <w:proofErr w:type="spellStart"/>
+      <w:r>
+        <w:rPr>
+          <w:rFonts w:ascii="Times New Roman" w:eastAsia="Times New Roman" w:hAnsi="Times New Roman" w:cs="Times New Roman"/>
+          <w:sz w:val="24"/>
+          <w:szCs w:val="24"/>
+        </w:rPr>
+        <w:t>src</w:t>
+      </w:r>
+      <w:proofErr w:type="spellEnd"/>
+      <w:r>
+        <w:rPr>
+          <w:rFonts w:ascii="Times New Roman" w:eastAsia="Times New Roman" w:hAnsi="Times New Roman" w:cs="Times New Roman"/>
+          <w:sz w:val="24"/>
+          <w:szCs w:val="24"/>
+        </w:rPr>
+        <w:t>/assets/</w:t>
+      </w:r>
+      <w:proofErr w:type="spellStart"/>
+      <w:r>
+        <w:rPr>
+          <w:rFonts w:ascii="Times New Roman" w:eastAsia="Times New Roman" w:hAnsi="Times New Roman" w:cs="Times New Roman"/>
+          <w:sz w:val="24"/>
+          <w:szCs w:val="24"/>
+        </w:rPr>
+        <w:t>logo.svg</w:t>
+      </w:r>
+      <w:proofErr w:type="spellEnd"/>
+    </w:p>
+    <w:p>
+      <w:pPr>
+        <w:spacing w:before="100" w:beforeAutospacing="1" w:after="100" w:afterAutospacing="1" w:line="240" w:lineRule="auto"/>
+        <w:rPr>
+          <w:rFonts w:ascii="Times New Roman" w:eastAsia="Times New Roman" w:hAnsi="Times New Roman" w:cs="Times New Roman"/>
+          <w:sz w:val="24"/>
+          <w:szCs w:val="24"/>
+        </w:rPr>
+      </w:pPr>
+    </w:p>
+    <w:p>
+      <w:pPr>
+        <w:spacing w:before="100" w:beforeAutospacing="1" w:after="100" w:afterAutospacing="1" w:line="240" w:lineRule="auto"/>
+        <w:rPr>
+          <w:rFonts w:ascii="Times New Roman" w:eastAsia="Times New Roman" w:hAnsi="Times New Roman" w:cs="Times New Roman"/>
+          <w:sz w:val="24"/>
+          <w:szCs w:val="24"/>
+        </w:rPr>
+      </w:pPr>
+    </w:p>
+    <w:p>
+      <w:pPr>
+        <w:spacing w:before="100" w:beforeAutospacing="1" w:after="100" w:afterAutospacing="1" w:line="240" w:lineRule="auto"/>
+        <w:rPr>
+          <w:rFonts w:ascii="Times New Roman" w:eastAsia="Times New Roman" w:hAnsi="Times New Roman" w:cs="Times New Roman"/>
+          <w:sz w:val="24"/>
+          <w:szCs w:val="24"/>
+        </w:rPr>
+      </w:pPr>
+    </w:p>
+    <w:p>
+      <w:pPr>
+        <w:spacing w:before="100" w:beforeAutospacing="1" w:after="100" w:afterAutospacing="1" w:line="240" w:lineRule="auto"/>
+        <w:rPr>
+          <w:rFonts w:ascii="Times New Roman" w:eastAsia="Times New Roman" w:hAnsi="Times New Roman" w:cs="Times New Roman"/>
+          <w:sz w:val="24"/>
+          <w:szCs w:val="24"/>
+        </w:rPr>
+      </w:pPr>
     </w:p>
     <w:p/>
     <w:sectPr>

</xml_diff>

<commit_message>
Adding the product to the category
</commit_message>
<xml_diff>
--- a/miniStore.docx
+++ b/miniStore.docx
@@ -906,6 +906,254 @@
         <w:t>logo.svg</w:t>
       </w:r>
       <w:proofErr w:type="spellEnd"/>
+    </w:p>
+    <w:p>
+      <w:pPr>
+        <w:spacing w:before="100" w:beforeAutospacing="1" w:after="100" w:afterAutospacing="1" w:line="240" w:lineRule="auto"/>
+        <w:rPr>
+          <w:rFonts w:ascii="Times New Roman" w:eastAsia="Times New Roman" w:hAnsi="Times New Roman" w:cs="Times New Roman"/>
+          <w:sz w:val="24"/>
+          <w:szCs w:val="24"/>
+        </w:rPr>
+      </w:pPr>
+    </w:p>
+    <w:p>
+      <w:pPr>
+        <w:spacing w:before="100" w:beforeAutospacing="1" w:after="100" w:afterAutospacing="1" w:line="240" w:lineRule="auto"/>
+        <w:rPr>
+          <w:rFonts w:ascii="Times New Roman" w:eastAsia="Times New Roman" w:hAnsi="Times New Roman" w:cs="Times New Roman"/>
+          <w:sz w:val="24"/>
+          <w:szCs w:val="24"/>
+        </w:rPr>
+      </w:pPr>
+      <w:r>
+        <w:rPr>
+          <w:rFonts w:ascii="Times New Roman" w:eastAsia="Times New Roman" w:hAnsi="Times New Roman" w:cs="Times New Roman"/>
+          <w:sz w:val="24"/>
+          <w:szCs w:val="24"/>
+        </w:rPr>
+        <w:t xml:space="preserve">Categories for the Hardware </w:t>
+      </w:r>
+      <w:proofErr w:type="gramStart"/>
+      <w:r>
+        <w:rPr>
+          <w:rFonts w:ascii="Times New Roman" w:eastAsia="Times New Roman" w:hAnsi="Times New Roman" w:cs="Times New Roman"/>
+          <w:sz w:val="24"/>
+          <w:szCs w:val="24"/>
+        </w:rPr>
+        <w:t>store :</w:t>
+      </w:r>
+      <w:proofErr w:type="gramEnd"/>
+      <w:r>
+        <w:rPr>
+          <w:rFonts w:ascii="Times New Roman" w:eastAsia="Times New Roman" w:hAnsi="Times New Roman" w:cs="Times New Roman"/>
+          <w:sz w:val="24"/>
+          <w:szCs w:val="24"/>
+        </w:rPr>
+        <w:t xml:space="preserve">- </w:t>
+      </w:r>
+    </w:p>
+    <w:p>
+      <w:pPr>
+        <w:spacing w:before="100" w:beforeAutospacing="1" w:after="100" w:afterAutospacing="1" w:line="240" w:lineRule="auto"/>
+        <w:rPr>
+          <w:rFonts w:ascii="Times New Roman" w:eastAsia="Times New Roman" w:hAnsi="Times New Roman" w:cs="Times New Roman"/>
+          <w:sz w:val="24"/>
+          <w:szCs w:val="24"/>
+        </w:rPr>
+      </w:pPr>
+    </w:p>
+    <w:p>
+      <w:pPr>
+        <w:pStyle w:val="Heading3"/>
+      </w:pPr>
+      <w:r>
+        <w:rPr>
+          <w:rStyle w:val="Strong"/>
+          <w:b/>
+          <w:bCs/>
+        </w:rPr>
+        <w:t>. Electrical</w:t>
+      </w:r>
+    </w:p>
+    <w:p>
+      <w:pPr>
+        <w:pStyle w:val="NormalWeb"/>
+      </w:pPr>
+      <w:r>
+        <w:t>This category includes all electrical supplies such as wires, switches, sockets, lighting fixtures, and circuit breakers. It supports household and industrial needs, covering everything from basic wiring to advanced electrical installations. These products ensure safe, reliable, and efficient power distribution across home and commercial systems.</w:t>
+      </w:r>
+    </w:p>
+    <w:p>
+      <w:r>
+        <w:pict>
+          <v:rect id="_x0000_i1029" style="width:0;height:1.5pt" o:hralign="center" o:hrstd="t" o:hr="t" fillcolor="#a0a0a0" stroked="f"/>
+        </w:pict>
+      </w:r>
+    </w:p>
+    <w:p>
+      <w:pPr>
+        <w:pStyle w:val="Heading3"/>
+      </w:pPr>
+      <w:r>
+        <w:rPr>
+          <w:rFonts w:ascii="Segoe UI Symbol" w:hAnsi="Segoe UI Symbol" w:cs="Segoe UI Symbol"/>
+        </w:rPr>
+        <w:t>🚿</w:t>
+      </w:r>
+      <w:r>
+        <w:t xml:space="preserve"> </w:t>
+      </w:r>
+      <w:r>
+        <w:rPr>
+          <w:rStyle w:val="Strong"/>
+          <w:b/>
+          <w:bCs/>
+        </w:rPr>
+        <w:t>2. Plumbing &amp; Bathing</w:t>
+      </w:r>
+    </w:p>
+    <w:p>
+      <w:pPr>
+        <w:pStyle w:val="NormalWeb"/>
+      </w:pPr>
+      <w:bookmarkStart w:id="0" w:name="_GoBack"/>
+      <w:r>
+        <w:t xml:space="preserve">The plumbing and bathing category covers essential water supply and drainage products. It includes pipes, fittings, taps, faucets, showerheads, and </w:t>
+      </w:r>
+      <w:proofErr w:type="spellStart"/>
+      <w:r>
+        <w:t>sanitaryware</w:t>
+      </w:r>
+      <w:proofErr w:type="spellEnd"/>
+      <w:r>
+        <w:t>. These items are crucial for bathroom installations, repairs, and renovations, ensuring efficient water flow, hygiene, and long-lasting performance in residential and commercial plumbing systems.</w:t>
+      </w:r>
+    </w:p>
+    <w:bookmarkEnd w:id="0"/>
+    <w:p>
+      <w:r>
+        <w:pict>
+          <v:rect id="_x0000_i1030" style="width:0;height:1.5pt" o:hralign="center" o:hrstd="t" o:hr="t" fillcolor="#a0a0a0" stroked="f"/>
+        </w:pict>
+      </w:r>
+    </w:p>
+    <w:p>
+      <w:pPr>
+        <w:pStyle w:val="Heading3"/>
+      </w:pPr>
+      <w:r>
+        <w:rPr>
+          <w:rFonts w:ascii="Segoe UI Symbol" w:hAnsi="Segoe UI Symbol" w:cs="Segoe UI Symbol"/>
+        </w:rPr>
+        <w:t>🔩</w:t>
+      </w:r>
+      <w:r>
+        <w:t xml:space="preserve"> </w:t>
+      </w:r>
+      <w:r>
+        <w:rPr>
+          <w:rStyle w:val="Strong"/>
+          <w:b/>
+          <w:bCs/>
+        </w:rPr>
+        <w:t>3. Hardware &amp; Tools</w:t>
+      </w:r>
+    </w:p>
+    <w:p>
+      <w:pPr>
+        <w:pStyle w:val="NormalWeb"/>
+      </w:pPr>
+      <w:r>
+        <w:t>This section contains general hardware products and hand tools used for repairs, installations, and construction tasks. From hammers, wrenches, and screwdrivers to fasteners and adhesives, it serves both professionals and DIY users. It ensures reliable performance for everyday maintenance and complex hardware projects alike.</w:t>
+      </w:r>
+    </w:p>
+    <w:p>
+      <w:r>
+        <w:pict>
+          <v:rect id="_x0000_i1031" style="width:0;height:1.5pt" o:hralign="center" o:hrstd="t" o:hr="t" fillcolor="#a0a0a0" stroked="f"/>
+        </w:pict>
+      </w:r>
+    </w:p>
+    <w:p>
+      <w:pPr>
+        <w:pStyle w:val="Heading3"/>
+      </w:pPr>
+      <w:r>
+        <w:rPr>
+          <w:rFonts w:ascii="Segoe UI Symbol" w:hAnsi="Segoe UI Symbol" w:cs="Segoe UI Symbol"/>
+        </w:rPr>
+        <w:t>🎨</w:t>
+      </w:r>
+      <w:r>
+        <w:t xml:space="preserve"> </w:t>
+      </w:r>
+      <w:r>
+        <w:rPr>
+          <w:rStyle w:val="Strong"/>
+          <w:b/>
+          <w:bCs/>
+        </w:rPr>
+        <w:t>4. Paints &amp; Finishing</w:t>
+      </w:r>
+    </w:p>
+    <w:p>
+      <w:pPr>
+        <w:pStyle w:val="NormalWeb"/>
+      </w:pPr>
+      <w:r>
+        <w:t>Paints and finishing materials enhance and protect surfaces. This category includes paints, primers, wall putty, sandpaper, brushes, and rollers. These products help improve appearance, durability, and weather resistance for walls, furniture, and metal surfaces. Ideal for interior and exterior finishing or touch-up jobs.</w:t>
+      </w:r>
+    </w:p>
+    <w:p>
+      <w:pPr>
+        <w:spacing w:before="100" w:beforeAutospacing="1" w:after="100" w:afterAutospacing="1" w:line="240" w:lineRule="auto"/>
+        <w:rPr>
+          <w:rFonts w:ascii="Times New Roman" w:eastAsia="Times New Roman" w:hAnsi="Times New Roman" w:cs="Times New Roman"/>
+          <w:sz w:val="24"/>
+          <w:szCs w:val="24"/>
+        </w:rPr>
+      </w:pPr>
+    </w:p>
+    <w:p>
+      <w:pPr>
+        <w:spacing w:before="100" w:beforeAutospacing="1" w:after="100" w:afterAutospacing="1" w:line="240" w:lineRule="auto"/>
+        <w:rPr>
+          <w:rFonts w:ascii="Times New Roman" w:eastAsia="Times New Roman" w:hAnsi="Times New Roman" w:cs="Times New Roman"/>
+          <w:sz w:val="24"/>
+          <w:szCs w:val="24"/>
+        </w:rPr>
+      </w:pPr>
+    </w:p>
+    <w:p>
+      <w:pPr>
+        <w:spacing w:before="100" w:beforeAutospacing="1" w:after="100" w:afterAutospacing="1" w:line="240" w:lineRule="auto"/>
+        <w:rPr>
+          <w:rFonts w:ascii="Times New Roman" w:eastAsia="Times New Roman" w:hAnsi="Times New Roman" w:cs="Times New Roman"/>
+          <w:sz w:val="24"/>
+          <w:szCs w:val="24"/>
+        </w:rPr>
+      </w:pPr>
+    </w:p>
+    <w:p>
+      <w:pPr>
+        <w:spacing w:before="100" w:beforeAutospacing="1" w:after="100" w:afterAutospacing="1" w:line="240" w:lineRule="auto"/>
+        <w:rPr>
+          <w:rFonts w:ascii="Times New Roman" w:eastAsia="Times New Roman" w:hAnsi="Times New Roman" w:cs="Times New Roman"/>
+          <w:sz w:val="24"/>
+          <w:szCs w:val="24"/>
+        </w:rPr>
+      </w:pPr>
+    </w:p>
+    <w:p>
+      <w:pPr>
+        <w:spacing w:before="100" w:beforeAutospacing="1" w:after="100" w:afterAutospacing="1" w:line="240" w:lineRule="auto"/>
+        <w:rPr>
+          <w:rFonts w:ascii="Times New Roman" w:eastAsia="Times New Roman" w:hAnsi="Times New Roman" w:cs="Times New Roman"/>
+          <w:sz w:val="24"/>
+          <w:szCs w:val="24"/>
+        </w:rPr>
+      </w:pPr>
     </w:p>
     <w:p>
       <w:pPr>

</xml_diff>